<commit_message>
:memo: fix(CU-09 Editar proveedor): corregida descripcion de CU de acuerdo a correcciones lunes de 23 de septiembre
</commit_message>
<xml_diff>
--- a/Documentación/CU-10_EliminarProveedor/CU-10_Descripción.docx
+++ b/Documentación/CU-10_EliminarProveedor/CU-10_Descripción.docx
@@ -272,8 +272,13 @@
               <w:t xml:space="preserve">El sistema muestra </w:t>
             </w:r>
             <w:r>
-              <w:t>la ventana ConfirmationView</w:t>
-            </w:r>
+              <w:t xml:space="preserve">la ventana </w:t>
+            </w:r>
+            <w:proofErr w:type="spellStart"/>
+            <w:r>
+              <w:t>ConfirmationView</w:t>
+            </w:r>
+            <w:proofErr w:type="spellEnd"/>
             <w:r>
               <w:t xml:space="preserve"> con el mensaje “</w:t>
             </w:r>
@@ -299,9 +304,6 @@
             <w:r>
               <w:t>El actor hace clic en el botón “Aceptar”.</w:t>
             </w:r>
-            <w:r>
-              <w:t xml:space="preserve">  (FA-01)</w:t>
-            </w:r>
           </w:p>
           <w:p>
             <w:pPr>
@@ -327,8 +329,13 @@
             <w:r>
               <w:t xml:space="preserve">cierra </w:t>
             </w:r>
-            <w:r>
-              <w:t xml:space="preserve">ConfirmationView. </w:t>
+            <w:proofErr w:type="spellStart"/>
+            <w:r>
+              <w:t>ConfirmationView</w:t>
+            </w:r>
+            <w:proofErr w:type="spellEnd"/>
+            <w:r>
+              <w:t xml:space="preserve">. </w:t>
             </w:r>
             <w:r>
               <w:t>(EX-01)</w:t>
@@ -345,6 +352,19 @@
             </w:pPr>
             <w:r>
               <w:t>Fin del caso de uso.</w:t>
+            </w:r>
+          </w:p>
+          <w:p>
+            <w:pPr>
+              <w:jc w:val="both"/>
+            </w:pPr>
+          </w:p>
+          <w:p>
+            <w:pPr>
+              <w:jc w:val="both"/>
+            </w:pPr>
+            <w:r>
+              <w:t>El FA-01 puede ocurrir en cualquier momento del CU</w:t>
             </w:r>
           </w:p>
         </w:tc>
@@ -408,7 +428,15 @@
               <w:t xml:space="preserve">El sistema </w:t>
             </w:r>
             <w:r>
-              <w:t>cierra ConfirmationView.</w:t>
+              <w:t xml:space="preserve">cierra </w:t>
+            </w:r>
+            <w:proofErr w:type="spellStart"/>
+            <w:r>
+              <w:t>ConfirmationView</w:t>
+            </w:r>
+            <w:proofErr w:type="spellEnd"/>
+            <w:r>
+              <w:t>.</w:t>
             </w:r>
           </w:p>
           <w:p>
@@ -456,7 +484,10 @@
               <w:jc w:val="both"/>
             </w:pPr>
             <w:r>
-              <w:t>EX-01 No hay conexión con la base de datos</w:t>
+              <w:t xml:space="preserve">EX-01 No hay conexión </w:t>
+            </w:r>
+            <w:r>
+              <w:t>a la red</w:t>
             </w:r>
           </w:p>
           <w:p>
@@ -469,7 +500,15 @@
               <w:jc w:val="both"/>
             </w:pPr>
             <w:r>
-              <w:t xml:space="preserve">El sistema muestra la ventana ErrorView con el mensaje </w:t>
+              <w:t xml:space="preserve">El sistema muestra la ventana </w:t>
+            </w:r>
+            <w:proofErr w:type="spellStart"/>
+            <w:r>
+              <w:t>ErrorView</w:t>
+            </w:r>
+            <w:proofErr w:type="spellEnd"/>
+            <w:r>
+              <w:t xml:space="preserve"> con el mensaje </w:t>
             </w:r>
             <w:r>
               <w:t>“</w:t>
@@ -507,8 +546,13 @@
               <w:jc w:val="both"/>
             </w:pPr>
             <w:r>
-              <w:t>El sistema cierra la ventana ErrorView</w:t>
-            </w:r>
+              <w:t xml:space="preserve">El sistema cierra la ventana </w:t>
+            </w:r>
+            <w:proofErr w:type="spellStart"/>
+            <w:r>
+              <w:t>ErrorView</w:t>
+            </w:r>
+            <w:proofErr w:type="spellEnd"/>
             <w:r>
               <w:t>.</w:t>
             </w:r>
@@ -522,10 +566,7 @@
               </w:numPr>
             </w:pPr>
             <w:r>
-              <w:t>Fin del caso de uso</w:t>
-            </w:r>
-            <w:r>
-              <w:t>.</w:t>
+              <w:t>Fin del caso de uso.</w:t>
             </w:r>
           </w:p>
         </w:tc>
@@ -560,7 +601,10 @@
               <w:t xml:space="preserve">POS-01 </w:t>
             </w:r>
             <w:r>
-              <w:t>El estado del PROVEEDOR cambia a Eliminado</w:t>
+              <w:t xml:space="preserve">El estado del PROVEEDOR cambia a </w:t>
+            </w:r>
+            <w:r>
+              <w:t>Eliminado</w:t>
             </w:r>
           </w:p>
         </w:tc>

</xml_diff>